<commit_message>
Ejemplos de análisis en frecuencia
</commit_message>
<xml_diff>
--- a/G1/Semana 16/Análisis en frecuencia/Análisis en frecuencia de sistemas dinámicos.docx
+++ b/G1/Semana 16/Análisis en frecuencia/Análisis en frecuencia de sistemas dinámicos.docx
@@ -1,6 +1,6 @@
 
 <file path=word/document.xml><?xml version="1.0" encoding="utf-8"?>
-<w:document xmlns:wpc="http://schemas.microsoft.com/office/word/2010/wordprocessingCanvas" xmlns:cx="http://schemas.microsoft.com/office/drawing/2014/chartex" xmlns:cx1="http://schemas.microsoft.com/office/drawing/2015/9/8/chartex" xmlns:cx2="http://schemas.microsoft.com/office/drawing/2015/10/21/chartex" xmlns:cx3="http://schemas.microsoft.com/office/drawing/2016/5/9/chartex" xmlns:cx4="http://schemas.microsoft.com/office/drawing/2016/5/10/chartex" xmlns:cx5="http://schemas.microsoft.com/office/drawing/2016/5/11/chartex" xmlns:cx6="http://schemas.microsoft.com/office/drawing/2016/5/12/chartex" xmlns:cx7="http://schemas.microsoft.com/office/drawing/2016/5/13/chartex" xmlns:cx8="http://schemas.microsoft.com/office/drawing/2016/5/14/chartex" xmlns:mc="http://schemas.openxmlformats.org/markup-compatibility/2006" xmlns:aink="http://schemas.microsoft.com/office/drawing/2016/ink" xmlns:am3d="http://schemas.microsoft.com/office/drawing/2017/model3d" xmlns:o="urn:schemas-microsoft-com:office:office" xmlns:r="http://schemas.openxmlformats.org/officeDocument/2006/relationships" xmlns:m="http://schemas.openxmlformats.org/officeDocument/2006/math" xmlns:v="urn:schemas-microsoft-com:vml" xmlns:wp14="http://schemas.microsoft.com/office/word/2010/wordprocessingDrawing" xmlns:wp="http://schemas.openxmlformats.org/drawingml/2006/wordprocessingDrawing" xmlns:w10="urn:schemas-microsoft-com:office:word" xmlns:w="http://schemas.openxmlformats.org/wordprocessingml/2006/main" xmlns:w14="http://schemas.microsoft.com/office/word/2010/wordml" xmlns:w15="http://schemas.microsoft.com/office/word/2012/wordml" xmlns:w16cex="http://schemas.microsoft.com/office/word/2018/wordml/cex" xmlns:w16cid="http://schemas.microsoft.com/office/word/2016/wordml/cid" xmlns:w16="http://schemas.microsoft.com/office/word/2018/wordml" xmlns:w16se="http://schemas.microsoft.com/office/word/2015/wordml/symex" xmlns:wpg="http://schemas.microsoft.com/office/word/2010/wordprocessingGroup" xmlns:wpi="http://schemas.microsoft.com/office/word/2010/wordprocessingInk" xmlns:wne="http://schemas.microsoft.com/office/word/2006/wordml" xmlns:wps="http://schemas.microsoft.com/office/word/2010/wordprocessingShape" mc:Ignorable="w14 w15 w16se w16cid w16 w16cex wp14">
+<w:document xmlns:wpc="http://schemas.microsoft.com/office/word/2010/wordprocessingCanvas" xmlns:cx="http://schemas.microsoft.com/office/drawing/2014/chartex" xmlns:cx1="http://schemas.microsoft.com/office/drawing/2015/9/8/chartex" xmlns:cx2="http://schemas.microsoft.com/office/drawing/2015/10/21/chartex" xmlns:cx3="http://schemas.microsoft.com/office/drawing/2016/5/9/chartex" xmlns:cx4="http://schemas.microsoft.com/office/drawing/2016/5/10/chartex" xmlns:cx5="http://schemas.microsoft.com/office/drawing/2016/5/11/chartex" xmlns:cx6="http://schemas.microsoft.com/office/drawing/2016/5/12/chartex" xmlns:cx7="http://schemas.microsoft.com/office/drawing/2016/5/13/chartex" xmlns:cx8="http://schemas.microsoft.com/office/drawing/2016/5/14/chartex" xmlns:mc="http://schemas.openxmlformats.org/markup-compatibility/2006" xmlns:aink="http://schemas.microsoft.com/office/drawing/2016/ink" xmlns:am3d="http://schemas.microsoft.com/office/drawing/2017/model3d" xmlns:o="urn:schemas-microsoft-com:office:office" xmlns:r="http://schemas.openxmlformats.org/officeDocument/2006/relationships" xmlns:m="http://schemas.openxmlformats.org/officeDocument/2006/math" xmlns:v="urn:schemas-microsoft-com:vml" xmlns:wp14="http://schemas.microsoft.com/office/word/2010/wordprocessingDrawing" xmlns:wp="http://schemas.openxmlformats.org/drawingml/2006/wordprocessingDrawing" xmlns:w10="urn:schemas-microsoft-com:office:word" xmlns:w="http://schemas.openxmlformats.org/wordprocessingml/2006/main" xmlns:w14="http://schemas.microsoft.com/office/word/2010/wordml" xmlns:w15="http://schemas.microsoft.com/office/word/2012/wordml" xmlns:w16cex="http://schemas.microsoft.com/office/word/2018/wordml/cex" xmlns:w16cid="http://schemas.microsoft.com/office/word/2016/wordml/cid" xmlns:w16="http://schemas.microsoft.com/office/word/2018/wordml" xmlns:w16sdtdh="http://schemas.microsoft.com/office/word/2020/wordml/sdtdatahash" xmlns:w16se="http://schemas.microsoft.com/office/word/2015/wordml/symex" xmlns:wpg="http://schemas.microsoft.com/office/word/2010/wordprocessingGroup" xmlns:wpi="http://schemas.microsoft.com/office/word/2010/wordprocessingInk" xmlns:wne="http://schemas.microsoft.com/office/word/2006/wordml" xmlns:wps="http://schemas.microsoft.com/office/word/2010/wordprocessingShape" mc:Ignorable="w14 w15 w16se w16cid w16 w16cex w16sdtdh wp14">
   <w:body>
     <w:p>
       <w:pPr>
@@ -220,14 +220,7 @@
               <w:rFonts w:ascii="Cambria Math" w:eastAsiaTheme="minorEastAsia" w:hAnsi="Cambria Math"/>
               <w:lang w:val="es-CO"/>
             </w:rPr>
-            <m:t>s=σ+jω→σ=0</m:t>
-          </m:r>
-          <m:r>
-            <w:rPr>
-              <w:rFonts w:ascii="Cambria Math" w:eastAsiaTheme="minorEastAsia" w:hAnsi="Cambria Math"/>
-              <w:lang w:val="es-CO"/>
-            </w:rPr>
-            <m:t>→s=jω</m:t>
+            <m:t>s=σ+jω→σ=0→s=jω</m:t>
           </m:r>
         </m:oMath>
       </m:oMathPara>
@@ -3209,14 +3202,7 @@
                   <w:rFonts w:ascii="Cambria Math" w:eastAsiaTheme="minorEastAsia" w:hAnsi="Cambria Math"/>
                   <w:lang w:val="es-CO"/>
                 </w:rPr>
-                <m:t>&lt;0   if</m:t>
-              </m:r>
-              <m:r>
-                <w:rPr>
-                  <w:rFonts w:ascii="Cambria Math" w:eastAsiaTheme="minorEastAsia" w:hAnsi="Cambria Math"/>
-                  <w:lang w:val="es-CO"/>
-                </w:rPr>
-                <m:t xml:space="preserve"> 0&lt;</m:t>
+                <m:t>&lt;0   if 0&lt;</m:t>
               </m:r>
               <m:d>
                 <m:dPr>
@@ -6038,6 +6024,7 @@
           <w:rFonts w:eastAsiaTheme="minorEastAsia"/>
           <w:b/>
           <w:bCs/>
+          <w:iCs/>
           <w:lang w:val="es-CO"/>
         </w:rPr>
       </w:pPr>
@@ -6505,6 +6492,1155 @@
       <w:pPr>
         <w:rPr>
           <w:rFonts w:eastAsiaTheme="minorEastAsia"/>
+          <w:iCs/>
+          <w:lang w:val="es-CO"/>
+        </w:rPr>
+      </w:pPr>
+      <w:r>
+        <w:rPr>
+          <w:rFonts w:eastAsiaTheme="minorEastAsia"/>
+          <w:iCs/>
+          <w:lang w:val="es-CO"/>
+        </w:rPr>
+        <w:t xml:space="preserve">If </w:t>
+      </w:r>
+      <m:oMath>
+        <m:r>
+          <w:rPr>
+            <w:rFonts w:ascii="Cambria Math" w:eastAsiaTheme="minorEastAsia" w:hAnsi="Cambria Math"/>
+            <w:lang w:val="es-CO"/>
+          </w:rPr>
+          <m:t>ω≈0</m:t>
+        </m:r>
+      </m:oMath>
+    </w:p>
+    <w:p>
+      <w:pPr>
+        <w:rPr>
+          <w:rFonts w:eastAsiaTheme="minorEastAsia"/>
+          <w:lang w:val="es-CO"/>
+        </w:rPr>
+      </w:pPr>
+      <m:oMathPara>
+        <m:oMath>
+          <m:sSub>
+            <m:sSubPr>
+              <m:ctrlPr>
+                <w:rPr>
+                  <w:rFonts w:ascii="Cambria Math" w:hAnsi="Cambria Math"/>
+                  <w:i/>
+                  <w:iCs/>
+                  <w:lang w:val="es-CO"/>
+                </w:rPr>
+              </m:ctrlPr>
+            </m:sSubPr>
+            <m:e>
+              <m:d>
+                <m:dPr>
+                  <m:begChr m:val="|"/>
+                  <m:endChr m:val="|"/>
+                  <m:ctrlPr>
+                    <w:rPr>
+                      <w:rFonts w:ascii="Cambria Math" w:eastAsiaTheme="minorEastAsia" w:hAnsi="Cambria Math"/>
+                      <w:i/>
+                      <w:iCs/>
+                      <w:lang w:val="es-CO"/>
+                    </w:rPr>
+                  </m:ctrlPr>
+                </m:dPr>
+                <m:e>
+                  <m:r>
+                    <w:rPr>
+                      <w:rFonts w:ascii="Cambria Math" w:hAnsi="Cambria Math"/>
+                      <w:lang w:val="es-CO"/>
+                    </w:rPr>
+                    <m:t>H</m:t>
+                  </m:r>
+                  <m:d>
+                    <m:dPr>
+                      <m:ctrlPr>
+                        <w:rPr>
+                          <w:rFonts w:ascii="Cambria Math" w:hAnsi="Cambria Math"/>
+                          <w:i/>
+                          <w:iCs/>
+                          <w:lang w:val="es-CO"/>
+                        </w:rPr>
+                      </m:ctrlPr>
+                    </m:dPr>
+                    <m:e>
+                      <m:r>
+                        <w:rPr>
+                          <w:rFonts w:ascii="Cambria Math" w:hAnsi="Cambria Math"/>
+                          <w:lang w:val="es-CO"/>
+                        </w:rPr>
+                        <m:t>j0</m:t>
+                      </m:r>
+                    </m:e>
+                  </m:d>
+                  <m:ctrlPr>
+                    <w:rPr>
+                      <w:rFonts w:ascii="Cambria Math" w:hAnsi="Cambria Math"/>
+                      <w:i/>
+                      <w:iCs/>
+                      <w:lang w:val="es-CO"/>
+                    </w:rPr>
+                  </m:ctrlPr>
+                </m:e>
+              </m:d>
+            </m:e>
+            <m:sub>
+              <m:r>
+                <w:rPr>
+                  <w:rFonts w:ascii="Cambria Math" w:hAnsi="Cambria Math"/>
+                  <w:lang w:val="es-CO"/>
+                </w:rPr>
+                <m:t>dB</m:t>
+              </m:r>
+            </m:sub>
+          </m:sSub>
+          <m:r>
+            <w:rPr>
+              <w:rFonts w:ascii="Cambria Math" w:hAnsi="Cambria Math"/>
+              <w:lang w:val="es-CO"/>
+            </w:rPr>
+            <m:t>=20Log</m:t>
+          </m:r>
+          <m:d>
+            <m:dPr>
+              <m:ctrlPr>
+                <w:rPr>
+                  <w:rFonts w:ascii="Cambria Math" w:hAnsi="Cambria Math"/>
+                  <w:i/>
+                  <w:lang w:val="es-CO"/>
+                </w:rPr>
+              </m:ctrlPr>
+            </m:dPr>
+            <m:e>
+              <m:rad>
+                <m:radPr>
+                  <m:degHide m:val="1"/>
+                  <m:ctrlPr>
+                    <w:rPr>
+                      <w:rFonts w:ascii="Cambria Math" w:eastAsiaTheme="minorEastAsia" w:hAnsi="Cambria Math"/>
+                      <w:i/>
+                      <w:iCs/>
+                      <w:lang w:val="es-CO"/>
+                    </w:rPr>
+                  </m:ctrlPr>
+                </m:radPr>
+                <m:deg/>
+                <m:e>
+                  <m:sSup>
+                    <m:sSupPr>
+                      <m:ctrlPr>
+                        <w:rPr>
+                          <w:rFonts w:ascii="Cambria Math" w:eastAsiaTheme="minorEastAsia" w:hAnsi="Cambria Math"/>
+                          <w:i/>
+                          <w:lang w:val="es-CO"/>
+                        </w:rPr>
+                      </m:ctrlPr>
+                    </m:sSupPr>
+                    <m:e>
+                      <m:r>
+                        <w:rPr>
+                          <w:rFonts w:ascii="Cambria Math" w:eastAsiaTheme="minorEastAsia" w:hAnsi="Cambria Math"/>
+                          <w:lang w:val="es-CO"/>
+                        </w:rPr>
+                        <m:t>0</m:t>
+                      </m:r>
+                    </m:e>
+                    <m:sup>
+                      <m:r>
+                        <w:rPr>
+                          <w:rFonts w:ascii="Cambria Math" w:eastAsiaTheme="minorEastAsia" w:hAnsi="Cambria Math"/>
+                          <w:lang w:val="es-CO"/>
+                        </w:rPr>
+                        <m:t>2</m:t>
+                      </m:r>
+                    </m:sup>
+                  </m:sSup>
+                  <m:r>
+                    <w:rPr>
+                      <w:rFonts w:ascii="Cambria Math" w:eastAsiaTheme="minorEastAsia" w:hAnsi="Cambria Math"/>
+                      <w:lang w:val="es-CO"/>
+                    </w:rPr>
+                    <m:t>+</m:t>
+                  </m:r>
+                  <m:sSup>
+                    <m:sSupPr>
+                      <m:ctrlPr>
+                        <w:rPr>
+                          <w:rFonts w:ascii="Cambria Math" w:eastAsiaTheme="minorEastAsia" w:hAnsi="Cambria Math"/>
+                          <w:i/>
+                          <w:lang w:val="es-CO"/>
+                        </w:rPr>
+                      </m:ctrlPr>
+                    </m:sSupPr>
+                    <m:e>
+                      <m:r>
+                        <w:rPr>
+                          <w:rFonts w:ascii="Cambria Math" w:eastAsiaTheme="minorEastAsia" w:hAnsi="Cambria Math"/>
+                          <w:lang w:val="es-CO"/>
+                        </w:rPr>
+                        <m:t>c</m:t>
+                      </m:r>
+                    </m:e>
+                    <m:sup>
+                      <m:r>
+                        <w:rPr>
+                          <w:rFonts w:ascii="Cambria Math" w:eastAsiaTheme="minorEastAsia" w:hAnsi="Cambria Math"/>
+                          <w:lang w:val="es-CO"/>
+                        </w:rPr>
+                        <m:t>2</m:t>
+                      </m:r>
+                    </m:sup>
+                  </m:sSup>
+                </m:e>
+              </m:rad>
+            </m:e>
+          </m:d>
+          <m:r>
+            <w:rPr>
+              <w:rFonts w:ascii="Cambria Math" w:hAnsi="Cambria Math"/>
+              <w:lang w:val="es-CO"/>
+            </w:rPr>
+            <m:t>-20Log</m:t>
+          </m:r>
+          <m:d>
+            <m:dPr>
+              <m:ctrlPr>
+                <w:rPr>
+                  <w:rFonts w:ascii="Cambria Math" w:hAnsi="Cambria Math"/>
+                  <w:i/>
+                  <w:lang w:val="es-CO"/>
+                </w:rPr>
+              </m:ctrlPr>
+            </m:dPr>
+            <m:e>
+              <m:d>
+                <m:dPr>
+                  <m:begChr m:val="|"/>
+                  <m:endChr m:val="|"/>
+                  <m:ctrlPr>
+                    <w:rPr>
+                      <w:rFonts w:ascii="Cambria Math" w:eastAsiaTheme="minorEastAsia" w:hAnsi="Cambria Math"/>
+                      <w:i/>
+                      <w:lang w:val="es-CO"/>
+                    </w:rPr>
+                  </m:ctrlPr>
+                </m:dPr>
+                <m:e>
+                  <m:r>
+                    <w:rPr>
+                      <w:rFonts w:ascii="Cambria Math" w:eastAsiaTheme="minorEastAsia" w:hAnsi="Cambria Math"/>
+                      <w:lang w:val="es-CO"/>
+                    </w:rPr>
+                    <m:t>c</m:t>
+                  </m:r>
+                </m:e>
+              </m:d>
+            </m:e>
+          </m:d>
+          <m:r>
+            <w:rPr>
+              <w:rFonts w:ascii="Cambria Math" w:hAnsi="Cambria Math"/>
+              <w:lang w:val="es-CO"/>
+            </w:rPr>
+            <m:t>=20Log</m:t>
+          </m:r>
+          <m:d>
+            <m:dPr>
+              <m:ctrlPr>
+                <w:rPr>
+                  <w:rFonts w:ascii="Cambria Math" w:hAnsi="Cambria Math"/>
+                  <w:i/>
+                  <w:lang w:val="es-CO"/>
+                </w:rPr>
+              </m:ctrlPr>
+            </m:dPr>
+            <m:e>
+              <m:rad>
+                <m:radPr>
+                  <m:degHide m:val="1"/>
+                  <m:ctrlPr>
+                    <w:rPr>
+                      <w:rFonts w:ascii="Cambria Math" w:eastAsiaTheme="minorEastAsia" w:hAnsi="Cambria Math"/>
+                      <w:i/>
+                      <w:iCs/>
+                      <w:lang w:val="es-CO"/>
+                    </w:rPr>
+                  </m:ctrlPr>
+                </m:radPr>
+                <m:deg/>
+                <m:e>
+                  <m:sSup>
+                    <m:sSupPr>
+                      <m:ctrlPr>
+                        <w:rPr>
+                          <w:rFonts w:ascii="Cambria Math" w:eastAsiaTheme="minorEastAsia" w:hAnsi="Cambria Math"/>
+                          <w:i/>
+                          <w:lang w:val="es-CO"/>
+                        </w:rPr>
+                      </m:ctrlPr>
+                    </m:sSupPr>
+                    <m:e>
+                      <m:r>
+                        <w:rPr>
+                          <w:rFonts w:ascii="Cambria Math" w:eastAsiaTheme="minorEastAsia" w:hAnsi="Cambria Math"/>
+                          <w:lang w:val="es-CO"/>
+                        </w:rPr>
+                        <m:t>c</m:t>
+                      </m:r>
+                    </m:e>
+                    <m:sup>
+                      <m:r>
+                        <w:rPr>
+                          <w:rFonts w:ascii="Cambria Math" w:eastAsiaTheme="minorEastAsia" w:hAnsi="Cambria Math"/>
+                          <w:lang w:val="es-CO"/>
+                        </w:rPr>
+                        <m:t>2</m:t>
+                      </m:r>
+                    </m:sup>
+                  </m:sSup>
+                </m:e>
+              </m:rad>
+            </m:e>
+          </m:d>
+          <m:r>
+            <w:rPr>
+              <w:rFonts w:ascii="Cambria Math" w:hAnsi="Cambria Math"/>
+              <w:lang w:val="es-CO"/>
+            </w:rPr>
+            <m:t>-20Log</m:t>
+          </m:r>
+          <m:d>
+            <m:dPr>
+              <m:ctrlPr>
+                <w:rPr>
+                  <w:rFonts w:ascii="Cambria Math" w:hAnsi="Cambria Math"/>
+                  <w:i/>
+                  <w:lang w:val="es-CO"/>
+                </w:rPr>
+              </m:ctrlPr>
+            </m:dPr>
+            <m:e>
+              <m:r>
+                <w:rPr>
+                  <w:rFonts w:ascii="Cambria Math" w:eastAsiaTheme="minorEastAsia" w:hAnsi="Cambria Math"/>
+                  <w:lang w:val="es-CO"/>
+                </w:rPr>
+                <m:t>|c|</m:t>
+              </m:r>
+            </m:e>
+          </m:d>
+        </m:oMath>
+      </m:oMathPara>
+    </w:p>
+    <w:p>
+      <w:pPr>
+        <w:rPr>
+          <w:rFonts w:eastAsiaTheme="minorEastAsia"/>
+          <w:lang w:val="es-CO"/>
+        </w:rPr>
+      </w:pPr>
+      <m:oMathPara>
+        <m:oMath>
+          <m:r>
+            <w:rPr>
+              <w:rFonts w:ascii="Cambria Math" w:hAnsi="Cambria Math"/>
+              <w:lang w:val="es-CO"/>
+            </w:rPr>
+            <m:t>20Log</m:t>
+          </m:r>
+          <m:d>
+            <m:dPr>
+              <m:ctrlPr>
+                <w:rPr>
+                  <w:rFonts w:ascii="Cambria Math" w:hAnsi="Cambria Math"/>
+                  <w:i/>
+                  <w:lang w:val="es-CO"/>
+                </w:rPr>
+              </m:ctrlPr>
+            </m:dPr>
+            <m:e>
+              <m:r>
+                <w:rPr>
+                  <w:rFonts w:ascii="Cambria Math" w:eastAsiaTheme="minorEastAsia" w:hAnsi="Cambria Math"/>
+                  <w:lang w:val="es-CO"/>
+                </w:rPr>
+                <m:t>c</m:t>
+              </m:r>
+            </m:e>
+          </m:d>
+          <m:r>
+            <w:rPr>
+              <w:rFonts w:ascii="Cambria Math" w:hAnsi="Cambria Math"/>
+              <w:lang w:val="es-CO"/>
+            </w:rPr>
+            <m:t>-20Log</m:t>
+          </m:r>
+          <m:d>
+            <m:dPr>
+              <m:ctrlPr>
+                <w:rPr>
+                  <w:rFonts w:ascii="Cambria Math" w:hAnsi="Cambria Math"/>
+                  <w:i/>
+                  <w:lang w:val="es-CO"/>
+                </w:rPr>
+              </m:ctrlPr>
+            </m:dPr>
+            <m:e>
+              <m:d>
+                <m:dPr>
+                  <m:begChr m:val="|"/>
+                  <m:endChr m:val="|"/>
+                  <m:ctrlPr>
+                    <w:rPr>
+                      <w:rFonts w:ascii="Cambria Math" w:eastAsiaTheme="minorEastAsia" w:hAnsi="Cambria Math"/>
+                      <w:i/>
+                      <w:lang w:val="es-CO"/>
+                    </w:rPr>
+                  </m:ctrlPr>
+                </m:dPr>
+                <m:e>
+                  <m:r>
+                    <w:rPr>
+                      <w:rFonts w:ascii="Cambria Math" w:eastAsiaTheme="minorEastAsia" w:hAnsi="Cambria Math"/>
+                      <w:lang w:val="es-CO"/>
+                    </w:rPr>
+                    <m:t>c</m:t>
+                  </m:r>
+                </m:e>
+              </m:d>
+            </m:e>
+          </m:d>
+          <m:r>
+            <w:rPr>
+              <w:rFonts w:ascii="Cambria Math" w:hAnsi="Cambria Math"/>
+              <w:lang w:val="es-CO"/>
+            </w:rPr>
+            <m:t>=0</m:t>
+          </m:r>
+        </m:oMath>
+      </m:oMathPara>
+    </w:p>
+    <w:p>
+      <w:pPr>
+        <w:rPr>
+          <w:rFonts w:eastAsiaTheme="minorEastAsia"/>
+          <w:iCs/>
+          <w:lang w:val="es-CO"/>
+        </w:rPr>
+      </w:pPr>
+      <w:r>
+        <w:rPr>
+          <w:rFonts w:eastAsiaTheme="minorEastAsia"/>
+          <w:iCs/>
+          <w:lang w:val="es-CO"/>
+        </w:rPr>
+        <w:t xml:space="preserve">If </w:t>
+      </w:r>
+      <m:oMath>
+        <m:r>
+          <w:rPr>
+            <w:rFonts w:ascii="Cambria Math" w:eastAsiaTheme="minorEastAsia" w:hAnsi="Cambria Math"/>
+            <w:lang w:val="es-CO"/>
+          </w:rPr>
+          <m:t>ω≈</m:t>
+        </m:r>
+        <m:r>
+          <w:rPr>
+            <w:rFonts w:ascii="Cambria Math" w:eastAsiaTheme="minorEastAsia" w:hAnsi="Cambria Math"/>
+            <w:lang w:val="es-CO"/>
+          </w:rPr>
+          <m:t>c</m:t>
+        </m:r>
+      </m:oMath>
+    </w:p>
+    <w:p>
+      <w:pPr>
+        <w:rPr>
+          <w:rFonts w:eastAsiaTheme="minorEastAsia"/>
+          <w:lang w:val="es-CO"/>
+        </w:rPr>
+      </w:pPr>
+      <m:oMathPara>
+        <m:oMath>
+          <m:sSub>
+            <m:sSubPr>
+              <m:ctrlPr>
+                <w:rPr>
+                  <w:rFonts w:ascii="Cambria Math" w:hAnsi="Cambria Math"/>
+                  <w:i/>
+                  <w:iCs/>
+                  <w:lang w:val="es-CO"/>
+                </w:rPr>
+              </m:ctrlPr>
+            </m:sSubPr>
+            <m:e>
+              <m:d>
+                <m:dPr>
+                  <m:begChr m:val="|"/>
+                  <m:endChr m:val="|"/>
+                  <m:ctrlPr>
+                    <w:rPr>
+                      <w:rFonts w:ascii="Cambria Math" w:eastAsiaTheme="minorEastAsia" w:hAnsi="Cambria Math"/>
+                      <w:i/>
+                      <w:iCs/>
+                      <w:lang w:val="es-CO"/>
+                    </w:rPr>
+                  </m:ctrlPr>
+                </m:dPr>
+                <m:e>
+                  <m:r>
+                    <w:rPr>
+                      <w:rFonts w:ascii="Cambria Math" w:hAnsi="Cambria Math"/>
+                      <w:lang w:val="es-CO"/>
+                    </w:rPr>
+                    <m:t>H</m:t>
+                  </m:r>
+                  <m:d>
+                    <m:dPr>
+                      <m:ctrlPr>
+                        <w:rPr>
+                          <w:rFonts w:ascii="Cambria Math" w:hAnsi="Cambria Math"/>
+                          <w:i/>
+                          <w:iCs/>
+                          <w:lang w:val="es-CO"/>
+                        </w:rPr>
+                      </m:ctrlPr>
+                    </m:dPr>
+                    <m:e>
+                      <m:r>
+                        <w:rPr>
+                          <w:rFonts w:ascii="Cambria Math" w:hAnsi="Cambria Math"/>
+                          <w:lang w:val="es-CO"/>
+                        </w:rPr>
+                        <m:t>j</m:t>
+                      </m:r>
+                      <m:r>
+                        <w:rPr>
+                          <w:rFonts w:ascii="Cambria Math" w:hAnsi="Cambria Math"/>
+                          <w:lang w:val="es-CO"/>
+                        </w:rPr>
+                        <m:t>c</m:t>
+                      </m:r>
+                    </m:e>
+                  </m:d>
+                  <m:ctrlPr>
+                    <w:rPr>
+                      <w:rFonts w:ascii="Cambria Math" w:hAnsi="Cambria Math"/>
+                      <w:i/>
+                      <w:iCs/>
+                      <w:lang w:val="es-CO"/>
+                    </w:rPr>
+                  </m:ctrlPr>
+                </m:e>
+              </m:d>
+            </m:e>
+            <m:sub>
+              <m:r>
+                <w:rPr>
+                  <w:rFonts w:ascii="Cambria Math" w:hAnsi="Cambria Math"/>
+                  <w:lang w:val="es-CO"/>
+                </w:rPr>
+                <m:t>dB</m:t>
+              </m:r>
+            </m:sub>
+          </m:sSub>
+          <m:r>
+            <w:rPr>
+              <w:rFonts w:ascii="Cambria Math" w:hAnsi="Cambria Math"/>
+              <w:lang w:val="es-CO"/>
+            </w:rPr>
+            <m:t>=20Log</m:t>
+          </m:r>
+          <m:d>
+            <m:dPr>
+              <m:ctrlPr>
+                <w:rPr>
+                  <w:rFonts w:ascii="Cambria Math" w:hAnsi="Cambria Math"/>
+                  <w:i/>
+                  <w:lang w:val="es-CO"/>
+                </w:rPr>
+              </m:ctrlPr>
+            </m:dPr>
+            <m:e>
+              <m:rad>
+                <m:radPr>
+                  <m:degHide m:val="1"/>
+                  <m:ctrlPr>
+                    <w:rPr>
+                      <w:rFonts w:ascii="Cambria Math" w:eastAsiaTheme="minorEastAsia" w:hAnsi="Cambria Math"/>
+                      <w:i/>
+                      <w:iCs/>
+                      <w:lang w:val="es-CO"/>
+                    </w:rPr>
+                  </m:ctrlPr>
+                </m:radPr>
+                <m:deg/>
+                <m:e>
+                  <m:sSup>
+                    <m:sSupPr>
+                      <m:ctrlPr>
+                        <w:rPr>
+                          <w:rFonts w:ascii="Cambria Math" w:eastAsiaTheme="minorEastAsia" w:hAnsi="Cambria Math"/>
+                          <w:i/>
+                          <w:lang w:val="es-CO"/>
+                        </w:rPr>
+                      </m:ctrlPr>
+                    </m:sSupPr>
+                    <m:e>
+                      <m:r>
+                        <w:rPr>
+                          <w:rFonts w:ascii="Cambria Math" w:eastAsiaTheme="minorEastAsia" w:hAnsi="Cambria Math"/>
+                          <w:lang w:val="es-CO"/>
+                        </w:rPr>
+                        <m:t>c</m:t>
+                      </m:r>
+                    </m:e>
+                    <m:sup>
+                      <m:r>
+                        <w:rPr>
+                          <w:rFonts w:ascii="Cambria Math" w:eastAsiaTheme="minorEastAsia" w:hAnsi="Cambria Math"/>
+                          <w:lang w:val="es-CO"/>
+                        </w:rPr>
+                        <m:t>2</m:t>
+                      </m:r>
+                    </m:sup>
+                  </m:sSup>
+                  <m:r>
+                    <w:rPr>
+                      <w:rFonts w:ascii="Cambria Math" w:eastAsiaTheme="minorEastAsia" w:hAnsi="Cambria Math"/>
+                      <w:lang w:val="es-CO"/>
+                    </w:rPr>
+                    <m:t>+</m:t>
+                  </m:r>
+                  <m:sSup>
+                    <m:sSupPr>
+                      <m:ctrlPr>
+                        <w:rPr>
+                          <w:rFonts w:ascii="Cambria Math" w:eastAsiaTheme="minorEastAsia" w:hAnsi="Cambria Math"/>
+                          <w:i/>
+                          <w:lang w:val="es-CO"/>
+                        </w:rPr>
+                      </m:ctrlPr>
+                    </m:sSupPr>
+                    <m:e>
+                      <m:r>
+                        <w:rPr>
+                          <w:rFonts w:ascii="Cambria Math" w:eastAsiaTheme="minorEastAsia" w:hAnsi="Cambria Math"/>
+                          <w:lang w:val="es-CO"/>
+                        </w:rPr>
+                        <m:t>c</m:t>
+                      </m:r>
+                    </m:e>
+                    <m:sup>
+                      <m:r>
+                        <w:rPr>
+                          <w:rFonts w:ascii="Cambria Math" w:eastAsiaTheme="minorEastAsia" w:hAnsi="Cambria Math"/>
+                          <w:lang w:val="es-CO"/>
+                        </w:rPr>
+                        <m:t>2</m:t>
+                      </m:r>
+                    </m:sup>
+                  </m:sSup>
+                </m:e>
+              </m:rad>
+            </m:e>
+          </m:d>
+          <m:r>
+            <w:rPr>
+              <w:rFonts w:ascii="Cambria Math" w:hAnsi="Cambria Math"/>
+              <w:lang w:val="es-CO"/>
+            </w:rPr>
+            <m:t>-20Log</m:t>
+          </m:r>
+          <m:d>
+            <m:dPr>
+              <m:ctrlPr>
+                <w:rPr>
+                  <w:rFonts w:ascii="Cambria Math" w:hAnsi="Cambria Math"/>
+                  <w:i/>
+                  <w:lang w:val="es-CO"/>
+                </w:rPr>
+              </m:ctrlPr>
+            </m:dPr>
+            <m:e>
+              <m:d>
+                <m:dPr>
+                  <m:begChr m:val="|"/>
+                  <m:endChr m:val="|"/>
+                  <m:ctrlPr>
+                    <w:rPr>
+                      <w:rFonts w:ascii="Cambria Math" w:eastAsiaTheme="minorEastAsia" w:hAnsi="Cambria Math"/>
+                      <w:i/>
+                      <w:lang w:val="es-CO"/>
+                    </w:rPr>
+                  </m:ctrlPr>
+                </m:dPr>
+                <m:e>
+                  <m:r>
+                    <w:rPr>
+                      <w:rFonts w:ascii="Cambria Math" w:eastAsiaTheme="minorEastAsia" w:hAnsi="Cambria Math"/>
+                      <w:lang w:val="es-CO"/>
+                    </w:rPr>
+                    <m:t>c</m:t>
+                  </m:r>
+                </m:e>
+              </m:d>
+            </m:e>
+          </m:d>
+          <m:r>
+            <w:rPr>
+              <w:rFonts w:ascii="Cambria Math" w:hAnsi="Cambria Math"/>
+              <w:lang w:val="es-CO"/>
+            </w:rPr>
+            <m:t>=20Log</m:t>
+          </m:r>
+          <m:d>
+            <m:dPr>
+              <m:ctrlPr>
+                <w:rPr>
+                  <w:rFonts w:ascii="Cambria Math" w:hAnsi="Cambria Math"/>
+                  <w:i/>
+                  <w:lang w:val="es-CO"/>
+                </w:rPr>
+              </m:ctrlPr>
+            </m:dPr>
+            <m:e>
+              <m:rad>
+                <m:radPr>
+                  <m:degHide m:val="1"/>
+                  <m:ctrlPr>
+                    <w:rPr>
+                      <w:rFonts w:ascii="Cambria Math" w:eastAsiaTheme="minorEastAsia" w:hAnsi="Cambria Math"/>
+                      <w:i/>
+                      <w:iCs/>
+                      <w:lang w:val="es-CO"/>
+                    </w:rPr>
+                  </m:ctrlPr>
+                </m:radPr>
+                <m:deg/>
+                <m:e>
+                  <m:r>
+                    <w:rPr>
+                      <w:rFonts w:ascii="Cambria Math" w:eastAsiaTheme="minorEastAsia" w:hAnsi="Cambria Math"/>
+                      <w:lang w:val="es-CO"/>
+                    </w:rPr>
+                    <m:t>2</m:t>
+                  </m:r>
+                  <m:sSup>
+                    <m:sSupPr>
+                      <m:ctrlPr>
+                        <w:rPr>
+                          <w:rFonts w:ascii="Cambria Math" w:eastAsiaTheme="minorEastAsia" w:hAnsi="Cambria Math"/>
+                          <w:i/>
+                          <w:lang w:val="es-CO"/>
+                        </w:rPr>
+                      </m:ctrlPr>
+                    </m:sSupPr>
+                    <m:e>
+                      <m:r>
+                        <w:rPr>
+                          <w:rFonts w:ascii="Cambria Math" w:eastAsiaTheme="minorEastAsia" w:hAnsi="Cambria Math"/>
+                          <w:lang w:val="es-CO"/>
+                        </w:rPr>
+                        <m:t>c</m:t>
+                      </m:r>
+                    </m:e>
+                    <m:sup>
+                      <m:r>
+                        <w:rPr>
+                          <w:rFonts w:ascii="Cambria Math" w:eastAsiaTheme="minorEastAsia" w:hAnsi="Cambria Math"/>
+                          <w:lang w:val="es-CO"/>
+                        </w:rPr>
+                        <m:t>2</m:t>
+                      </m:r>
+                    </m:sup>
+                  </m:sSup>
+                </m:e>
+              </m:rad>
+            </m:e>
+          </m:d>
+          <m:r>
+            <w:rPr>
+              <w:rFonts w:ascii="Cambria Math" w:hAnsi="Cambria Math"/>
+              <w:lang w:val="es-CO"/>
+            </w:rPr>
+            <m:t>-20Log</m:t>
+          </m:r>
+          <m:d>
+            <m:dPr>
+              <m:ctrlPr>
+                <w:rPr>
+                  <w:rFonts w:ascii="Cambria Math" w:hAnsi="Cambria Math"/>
+                  <w:i/>
+                  <w:lang w:val="es-CO"/>
+                </w:rPr>
+              </m:ctrlPr>
+            </m:dPr>
+            <m:e>
+              <m:r>
+                <w:rPr>
+                  <w:rFonts w:ascii="Cambria Math" w:eastAsiaTheme="minorEastAsia" w:hAnsi="Cambria Math"/>
+                  <w:lang w:val="es-CO"/>
+                </w:rPr>
+                <m:t>|c|</m:t>
+              </m:r>
+            </m:e>
+          </m:d>
+        </m:oMath>
+      </m:oMathPara>
+    </w:p>
+    <w:p>
+      <w:pPr>
+        <w:rPr>
+          <w:rFonts w:eastAsiaTheme="minorEastAsia"/>
+          <w:lang w:val="es-CO"/>
+        </w:rPr>
+      </w:pPr>
+      <m:oMathPara>
+        <m:oMath>
+          <m:r>
+            <w:rPr>
+              <w:rFonts w:ascii="Cambria Math" w:hAnsi="Cambria Math"/>
+              <w:lang w:val="es-CO"/>
+            </w:rPr>
+            <m:t>20Log</m:t>
+          </m:r>
+          <m:d>
+            <m:dPr>
+              <m:ctrlPr>
+                <w:rPr>
+                  <w:rFonts w:ascii="Cambria Math" w:hAnsi="Cambria Math"/>
+                  <w:i/>
+                  <w:lang w:val="es-CO"/>
+                </w:rPr>
+              </m:ctrlPr>
+            </m:dPr>
+            <m:e>
+              <m:rad>
+                <m:radPr>
+                  <m:degHide m:val="1"/>
+                  <m:ctrlPr>
+                    <w:rPr>
+                      <w:rFonts w:ascii="Cambria Math" w:eastAsiaTheme="minorEastAsia" w:hAnsi="Cambria Math"/>
+                      <w:i/>
+                      <w:iCs/>
+                      <w:lang w:val="es-CO"/>
+                    </w:rPr>
+                  </m:ctrlPr>
+                </m:radPr>
+                <m:deg/>
+                <m:e>
+                  <m:r>
+                    <w:rPr>
+                      <w:rFonts w:ascii="Cambria Math" w:eastAsiaTheme="minorEastAsia" w:hAnsi="Cambria Math"/>
+                      <w:lang w:val="es-CO"/>
+                    </w:rPr>
+                    <m:t>2</m:t>
+                  </m:r>
+                </m:e>
+              </m:rad>
+              <m:r>
+                <w:rPr>
+                  <w:rFonts w:ascii="Cambria Math" w:eastAsiaTheme="minorEastAsia" w:hAnsi="Cambria Math"/>
+                  <w:lang w:val="es-CO"/>
+                </w:rPr>
+                <m:t>c</m:t>
+              </m:r>
+            </m:e>
+          </m:d>
+          <m:r>
+            <w:rPr>
+              <w:rFonts w:ascii="Cambria Math" w:hAnsi="Cambria Math"/>
+              <w:lang w:val="es-CO"/>
+            </w:rPr>
+            <m:t>-20Log</m:t>
+          </m:r>
+          <m:d>
+            <m:dPr>
+              <m:ctrlPr>
+                <w:rPr>
+                  <w:rFonts w:ascii="Cambria Math" w:hAnsi="Cambria Math"/>
+                  <w:i/>
+                  <w:lang w:val="es-CO"/>
+                </w:rPr>
+              </m:ctrlPr>
+            </m:dPr>
+            <m:e>
+              <m:d>
+                <m:dPr>
+                  <m:begChr m:val="|"/>
+                  <m:endChr m:val="|"/>
+                  <m:ctrlPr>
+                    <w:rPr>
+                      <w:rFonts w:ascii="Cambria Math" w:eastAsiaTheme="minorEastAsia" w:hAnsi="Cambria Math"/>
+                      <w:i/>
+                      <w:lang w:val="es-CO"/>
+                    </w:rPr>
+                  </m:ctrlPr>
+                </m:dPr>
+                <m:e>
+                  <m:r>
+                    <w:rPr>
+                      <w:rFonts w:ascii="Cambria Math" w:eastAsiaTheme="minorEastAsia" w:hAnsi="Cambria Math"/>
+                      <w:lang w:val="es-CO"/>
+                    </w:rPr>
+                    <m:t>c</m:t>
+                  </m:r>
+                </m:e>
+              </m:d>
+            </m:e>
+          </m:d>
+          <m:r>
+            <w:rPr>
+              <w:rFonts w:ascii="Cambria Math" w:hAnsi="Cambria Math"/>
+              <w:lang w:val="es-CO"/>
+            </w:rPr>
+            <m:t>=</m:t>
+          </m:r>
+          <m:r>
+            <w:rPr>
+              <w:rFonts w:ascii="Cambria Math" w:hAnsi="Cambria Math"/>
+              <w:lang w:val="es-CO"/>
+            </w:rPr>
+            <m:t>20</m:t>
+          </m:r>
+          <m:func>
+            <m:funcPr>
+              <m:ctrlPr>
+                <w:rPr>
+                  <w:rFonts w:ascii="Cambria Math" w:hAnsi="Cambria Math"/>
+                  <w:i/>
+                  <w:lang w:val="es-CO"/>
+                </w:rPr>
+              </m:ctrlPr>
+            </m:funcPr>
+            <m:fName>
+              <m:r>
+                <m:rPr>
+                  <m:sty m:val="p"/>
+                </m:rPr>
+                <w:rPr>
+                  <w:rFonts w:ascii="Cambria Math" w:hAnsi="Cambria Math"/>
+                  <w:lang w:val="es-CO"/>
+                </w:rPr>
+                <m:t>Log</m:t>
+              </m:r>
+            </m:fName>
+            <m:e>
+              <m:d>
+                <m:dPr>
+                  <m:ctrlPr>
+                    <w:rPr>
+                      <w:rFonts w:ascii="Cambria Math" w:hAnsi="Cambria Math"/>
+                      <w:i/>
+                      <w:lang w:val="es-CO"/>
+                    </w:rPr>
+                  </m:ctrlPr>
+                </m:dPr>
+                <m:e>
+                  <m:rad>
+                    <m:radPr>
+                      <m:degHide m:val="1"/>
+                      <m:ctrlPr>
+                        <w:rPr>
+                          <w:rFonts w:ascii="Cambria Math" w:eastAsiaTheme="minorEastAsia" w:hAnsi="Cambria Math"/>
+                          <w:i/>
+                          <w:iCs/>
+                          <w:lang w:val="es-CO"/>
+                        </w:rPr>
+                      </m:ctrlPr>
+                    </m:radPr>
+                    <m:deg/>
+                    <m:e>
+                      <m:r>
+                        <w:rPr>
+                          <w:rFonts w:ascii="Cambria Math" w:eastAsiaTheme="minorEastAsia" w:hAnsi="Cambria Math"/>
+                          <w:lang w:val="es-CO"/>
+                        </w:rPr>
+                        <m:t>2</m:t>
+                      </m:r>
+                    </m:e>
+                  </m:rad>
+                  <m:ctrlPr>
+                    <w:rPr>
+                      <w:rFonts w:ascii="Cambria Math" w:eastAsiaTheme="minorEastAsia" w:hAnsi="Cambria Math"/>
+                      <w:i/>
+                      <w:iCs/>
+                      <w:lang w:val="es-CO"/>
+                    </w:rPr>
+                  </m:ctrlPr>
+                </m:e>
+              </m:d>
+            </m:e>
+          </m:func>
+          <m:r>
+            <w:rPr>
+              <w:rFonts w:ascii="Cambria Math" w:eastAsiaTheme="minorEastAsia" w:hAnsi="Cambria Math"/>
+              <w:lang w:val="es-CO"/>
+            </w:rPr>
+            <m:t>+</m:t>
+          </m:r>
+          <m:r>
+            <w:rPr>
+              <w:rFonts w:ascii="Cambria Math" w:eastAsiaTheme="minorEastAsia" w:hAnsi="Cambria Math"/>
+              <w:color w:val="FF0000"/>
+              <w:lang w:val="es-CO"/>
+            </w:rPr>
+            <m:t>20Log</m:t>
+          </m:r>
+          <m:d>
+            <m:dPr>
+              <m:ctrlPr>
+                <w:rPr>
+                  <w:rFonts w:ascii="Cambria Math" w:eastAsiaTheme="minorEastAsia" w:hAnsi="Cambria Math"/>
+                  <w:i/>
+                  <w:color w:val="FF0000"/>
+                  <w:lang w:val="es-CO"/>
+                </w:rPr>
+              </m:ctrlPr>
+            </m:dPr>
+            <m:e>
+              <m:r>
+                <w:rPr>
+                  <w:rFonts w:ascii="Cambria Math" w:eastAsiaTheme="minorEastAsia" w:hAnsi="Cambria Math"/>
+                  <w:color w:val="FF0000"/>
+                  <w:lang w:val="es-CO"/>
+                </w:rPr>
+                <m:t>c</m:t>
+              </m:r>
+            </m:e>
+          </m:d>
+          <m:r>
+            <w:rPr>
+              <w:rFonts w:ascii="Cambria Math" w:eastAsiaTheme="minorEastAsia" w:hAnsi="Cambria Math"/>
+              <w:color w:val="FF0000"/>
+              <w:lang w:val="es-CO"/>
+            </w:rPr>
+            <m:t>-20Log</m:t>
+          </m:r>
+          <m:d>
+            <m:dPr>
+              <m:ctrlPr>
+                <w:rPr>
+                  <w:rFonts w:ascii="Cambria Math" w:eastAsiaTheme="minorEastAsia" w:hAnsi="Cambria Math"/>
+                  <w:i/>
+                  <w:color w:val="FF0000"/>
+                  <w:lang w:val="es-CO"/>
+                </w:rPr>
+              </m:ctrlPr>
+            </m:dPr>
+            <m:e>
+              <m:r>
+                <w:rPr>
+                  <w:rFonts w:ascii="Cambria Math" w:eastAsiaTheme="minorEastAsia" w:hAnsi="Cambria Math"/>
+                  <w:color w:val="FF0000"/>
+                  <w:lang w:val="es-CO"/>
+                </w:rPr>
+                <m:t>c</m:t>
+              </m:r>
+            </m:e>
+          </m:d>
+          <m:r>
+            <w:rPr>
+              <w:rFonts w:ascii="Cambria Math" w:eastAsiaTheme="minorEastAsia" w:hAnsi="Cambria Math"/>
+              <w:color w:val="FF0000"/>
+              <w:lang w:val="es-CO"/>
+            </w:rPr>
+            <m:t>=</m:t>
+          </m:r>
+          <m:r>
+            <w:rPr>
+              <w:rFonts w:ascii="Cambria Math" w:hAnsi="Cambria Math"/>
+              <w:lang w:val="es-CO"/>
+            </w:rPr>
+            <m:t>1</m:t>
+          </m:r>
+          <m:r>
+            <w:rPr>
+              <w:rFonts w:ascii="Cambria Math" w:hAnsi="Cambria Math"/>
+              <w:lang w:val="es-CO"/>
+            </w:rPr>
+            <m:t>0</m:t>
+          </m:r>
+          <m:func>
+            <m:funcPr>
+              <m:ctrlPr>
+                <w:rPr>
+                  <w:rFonts w:ascii="Cambria Math" w:hAnsi="Cambria Math"/>
+                  <w:i/>
+                  <w:lang w:val="es-CO"/>
+                </w:rPr>
+              </m:ctrlPr>
+            </m:funcPr>
+            <m:fName>
+              <m:r>
+                <m:rPr>
+                  <m:sty m:val="p"/>
+                </m:rPr>
+                <w:rPr>
+                  <w:rFonts w:ascii="Cambria Math" w:hAnsi="Cambria Math"/>
+                  <w:lang w:val="es-CO"/>
+                </w:rPr>
+                <m:t>Log</m:t>
+              </m:r>
+            </m:fName>
+            <m:e>
+              <m:d>
+                <m:dPr>
+                  <m:ctrlPr>
+                    <w:rPr>
+                      <w:rFonts w:ascii="Cambria Math" w:hAnsi="Cambria Math"/>
+                      <w:i/>
+                      <w:lang w:val="es-CO"/>
+                    </w:rPr>
+                  </m:ctrlPr>
+                </m:dPr>
+                <m:e>
+                  <m:r>
+                    <w:rPr>
+                      <w:rFonts w:ascii="Cambria Math" w:eastAsiaTheme="minorEastAsia" w:hAnsi="Cambria Math"/>
+                      <w:lang w:val="es-CO"/>
+                    </w:rPr>
+                    <m:t>2</m:t>
+                  </m:r>
+                  <m:ctrlPr>
+                    <w:rPr>
+                      <w:rFonts w:ascii="Cambria Math" w:eastAsiaTheme="minorEastAsia" w:hAnsi="Cambria Math"/>
+                      <w:i/>
+                      <w:iCs/>
+                      <w:lang w:val="es-CO"/>
+                    </w:rPr>
+                  </m:ctrlPr>
+                </m:e>
+              </m:d>
+            </m:e>
+          </m:func>
+          <m:r>
+            <w:rPr>
+              <w:rFonts w:ascii="Cambria Math" w:hAnsi="Cambria Math"/>
+              <w:lang w:val="es-CO"/>
+            </w:rPr>
+            <m:t>=</m:t>
+          </m:r>
+        </m:oMath>
+      </m:oMathPara>
+    </w:p>
+    <w:p>
+      <w:pPr>
+        <w:rPr>
+          <w:rFonts w:eastAsiaTheme="minorEastAsia"/>
+          <w:lang w:val="es-CO"/>
+        </w:rPr>
+      </w:pPr>
+    </w:p>
+    <w:p>
+      <w:pPr>
+        <w:rPr>
+          <w:rFonts w:eastAsiaTheme="minorEastAsia"/>
           <w:b/>
           <w:bCs/>
           <w:iCs/>
@@ -6886,6 +8022,17 @@
           </m:borderBox>
         </m:oMath>
       </m:oMathPara>
+    </w:p>
+    <w:p>
+      <w:pPr>
+        <w:rPr>
+          <w:rFonts w:eastAsiaTheme="minorEastAsia"/>
+          <w:b/>
+          <w:bCs/>
+          <w:iCs/>
+          <w:lang w:val="es-CO"/>
+        </w:rPr>
+      </w:pPr>
     </w:p>
     <w:tbl>
       <w:tblPr>
@@ -7516,6 +8663,7 @@
           <w:noProof/>
           <w:lang w:val="es-CO"/>
         </w:rPr>
+        <w:lastRenderedPageBreak/>
         <w:drawing>
           <wp:anchor distT="0" distB="0" distL="114300" distR="114300" simplePos="0" relativeHeight="251658240" behindDoc="0" locked="0" layoutInCell="1" allowOverlap="1" wp14:anchorId="573C3309" wp14:editId="4D572863">
             <wp:simplePos x="1082040" y="899160"/>
@@ -7782,7 +8930,6 @@
               <w:rFonts w:ascii="Cambria Math" w:hAnsi="Cambria Math"/>
               <w:lang w:val="es-CO"/>
             </w:rPr>
-            <w:lastRenderedPageBreak/>
             <m:t>H</m:t>
           </m:r>
           <m:d>
@@ -9539,6 +10686,7 @@
           <w:noProof/>
           <w:lang w:val="es-CO"/>
         </w:rPr>
+        <w:lastRenderedPageBreak/>
         <w:drawing>
           <wp:inline distT="0" distB="0" distL="0" distR="0" wp14:anchorId="14361056" wp14:editId="6BFA6AA9">
             <wp:extent cx="2431221" cy="3194957"/>
@@ -9873,7 +11021,6 @@
           <w:noProof/>
           <w:lang w:val="es-CO"/>
         </w:rPr>
-        <w:lastRenderedPageBreak/>
         <w:drawing>
           <wp:inline distT="0" distB="0" distL="0" distR="0" wp14:anchorId="3EAFB028" wp14:editId="08292E60">
             <wp:extent cx="2460214" cy="3233058"/>
@@ -9966,6 +11113,7 @@
           <w:bCs/>
           <w:lang w:val="es-CO"/>
         </w:rPr>
+        <w:lastRenderedPageBreak/>
         <w:t>Ceros complejos conjugados:</w:t>
       </w:r>
     </w:p>
@@ -10232,7 +11380,6 @@
           <w:noProof/>
           <w:lang w:val="es-CO"/>
         </w:rPr>
-        <w:lastRenderedPageBreak/>
         <w:drawing>
           <wp:anchor distT="0" distB="0" distL="114300" distR="114300" simplePos="0" relativeHeight="251660288" behindDoc="0" locked="0" layoutInCell="1" allowOverlap="1" wp14:anchorId="778CEC42" wp14:editId="7450A0ED">
             <wp:simplePos x="0" y="0"/>
@@ -10308,7 +11455,7 @@
 </file>
 
 <file path=word/styles.xml><?xml version="1.0" encoding="utf-8"?>
-<w:styles xmlns:mc="http://schemas.openxmlformats.org/markup-compatibility/2006" xmlns:r="http://schemas.openxmlformats.org/officeDocument/2006/relationships" xmlns:w="http://schemas.openxmlformats.org/wordprocessingml/2006/main" xmlns:w14="http://schemas.microsoft.com/office/word/2010/wordml" xmlns:w15="http://schemas.microsoft.com/office/word/2012/wordml" xmlns:w16cex="http://schemas.microsoft.com/office/word/2018/wordml/cex" xmlns:w16cid="http://schemas.microsoft.com/office/word/2016/wordml/cid" xmlns:w16="http://schemas.microsoft.com/office/word/2018/wordml" xmlns:w16se="http://schemas.microsoft.com/office/word/2015/wordml/symex" mc:Ignorable="w14 w15 w16se w16cid w16 w16cex">
+<w:styles xmlns:mc="http://schemas.openxmlformats.org/markup-compatibility/2006" xmlns:r="http://schemas.openxmlformats.org/officeDocument/2006/relationships" xmlns:w="http://schemas.openxmlformats.org/wordprocessingml/2006/main" xmlns:w14="http://schemas.microsoft.com/office/word/2010/wordml" xmlns:w15="http://schemas.microsoft.com/office/word/2012/wordml" xmlns:w16cex="http://schemas.microsoft.com/office/word/2018/wordml/cex" xmlns:w16cid="http://schemas.microsoft.com/office/word/2016/wordml/cid" xmlns:w16="http://schemas.microsoft.com/office/word/2018/wordml" xmlns:w16sdtdh="http://schemas.microsoft.com/office/word/2020/wordml/sdtdatahash" xmlns:w16se="http://schemas.microsoft.com/office/word/2015/wordml/symex" mc:Ignorable="w14 w15 w16se w16cid w16 w16cex w16sdtdh">
   <w:docDefaults>
     <w:rPrDefault>
       <w:rPr>

</xml_diff>

<commit_message>
Análisis en frecuencia G3
</commit_message>
<xml_diff>
--- a/G1/Semana 16/Análisis en frecuencia/Análisis en frecuencia de sistemas dinámicos.docx
+++ b/G1/Semana 16/Análisis en frecuencia/Análisis en frecuencia de sistemas dinámicos.docx
@@ -6496,13 +6496,23 @@
           <w:lang w:val="es-CO"/>
         </w:rPr>
       </w:pPr>
+      <w:proofErr w:type="spellStart"/>
       <w:r>
         <w:rPr>
           <w:rFonts w:eastAsiaTheme="minorEastAsia"/>
           <w:iCs/>
           <w:lang w:val="es-CO"/>
         </w:rPr>
-        <w:t xml:space="preserve">If </w:t>
+        <w:t>If</w:t>
+      </w:r>
+      <w:proofErr w:type="spellEnd"/>
+      <w:r>
+        <w:rPr>
+          <w:rFonts w:eastAsiaTheme="minorEastAsia"/>
+          <w:iCs/>
+          <w:lang w:val="es-CO"/>
+        </w:rPr>
+        <w:t xml:space="preserve"> </w:t>
       </w:r>
       <m:oMath>
         <m:r>
@@ -6932,13 +6942,23 @@
           <w:lang w:val="es-CO"/>
         </w:rPr>
       </w:pPr>
+      <w:proofErr w:type="spellStart"/>
       <w:r>
         <w:rPr>
           <w:rFonts w:eastAsiaTheme="minorEastAsia"/>
           <w:iCs/>
           <w:lang w:val="es-CO"/>
         </w:rPr>
-        <w:t xml:space="preserve">If </w:t>
+        <w:t>If</w:t>
+      </w:r>
+      <w:proofErr w:type="spellEnd"/>
+      <w:r>
+        <w:rPr>
+          <w:rFonts w:eastAsiaTheme="minorEastAsia"/>
+          <w:iCs/>
+          <w:lang w:val="es-CO"/>
+        </w:rPr>
+        <w:t xml:space="preserve"> </w:t>
       </w:r>
       <m:oMath>
         <m:r>
@@ -6946,7 +6966,14 @@
             <w:rFonts w:ascii="Cambria Math" w:eastAsiaTheme="minorEastAsia" w:hAnsi="Cambria Math"/>
             <w:lang w:val="es-CO"/>
           </w:rPr>
-          <m:t>ω≈</m:t>
+          <m:t>ω</m:t>
+        </m:r>
+        <m:r>
+          <w:rPr>
+            <w:rFonts w:ascii="Cambria Math" w:eastAsiaTheme="minorEastAsia" w:hAnsi="Cambria Math"/>
+            <w:lang w:val="es-CO"/>
+          </w:rPr>
+          <m:t>=</m:t>
         </m:r>
         <m:r>
           <w:rPr>
@@ -7626,8 +7653,51 @@
             </w:rPr>
             <m:t>=</m:t>
           </m:r>
+          <m:r>
+            <w:rPr>
+              <w:rFonts w:ascii="Cambria Math" w:hAnsi="Cambria Math"/>
+              <w:lang w:val="es-CO"/>
+            </w:rPr>
+            <m:t>3.01dB</m:t>
+          </m:r>
         </m:oMath>
       </m:oMathPara>
+    </w:p>
+    <w:p>
+      <w:pPr>
+        <w:rPr>
+          <w:rFonts w:eastAsiaTheme="minorEastAsia"/>
+          <w:iCs/>
+          <w:lang w:val="es-CO"/>
+        </w:rPr>
+      </w:pPr>
+      <w:proofErr w:type="spellStart"/>
+      <w:r>
+        <w:rPr>
+          <w:rFonts w:eastAsiaTheme="minorEastAsia"/>
+          <w:iCs/>
+          <w:lang w:val="es-CO"/>
+        </w:rPr>
+        <w:t>If</w:t>
+      </w:r>
+      <w:proofErr w:type="spellEnd"/>
+      <w:r>
+        <w:rPr>
+          <w:rFonts w:eastAsiaTheme="minorEastAsia"/>
+          <w:iCs/>
+          <w:lang w:val="es-CO"/>
+        </w:rPr>
+        <w:t xml:space="preserve"> </w:t>
+      </w:r>
+      <m:oMath>
+        <m:r>
+          <w:rPr>
+            <w:rFonts w:ascii="Cambria Math" w:eastAsiaTheme="minorEastAsia" w:hAnsi="Cambria Math"/>
+            <w:lang w:val="es-CO"/>
+          </w:rPr>
+          <m:t>ω≈∞</m:t>
+        </m:r>
+      </m:oMath>
     </w:p>
     <w:p>
       <w:pPr>
@@ -7636,6 +7706,262 @@
           <w:lang w:val="es-CO"/>
         </w:rPr>
       </w:pPr>
+      <m:oMathPara>
+        <m:oMath>
+          <m:sSub>
+            <m:sSubPr>
+              <m:ctrlPr>
+                <w:rPr>
+                  <w:rFonts w:ascii="Cambria Math" w:hAnsi="Cambria Math"/>
+                  <w:i/>
+                  <w:iCs/>
+                  <w:lang w:val="es-CO"/>
+                </w:rPr>
+              </m:ctrlPr>
+            </m:sSubPr>
+            <m:e>
+              <m:d>
+                <m:dPr>
+                  <m:begChr m:val="|"/>
+                  <m:endChr m:val="|"/>
+                  <m:ctrlPr>
+                    <w:rPr>
+                      <w:rFonts w:ascii="Cambria Math" w:eastAsiaTheme="minorEastAsia" w:hAnsi="Cambria Math"/>
+                      <w:i/>
+                      <w:iCs/>
+                      <w:lang w:val="es-CO"/>
+                    </w:rPr>
+                  </m:ctrlPr>
+                </m:dPr>
+                <m:e>
+                  <m:r>
+                    <w:rPr>
+                      <w:rFonts w:ascii="Cambria Math" w:hAnsi="Cambria Math"/>
+                      <w:lang w:val="es-CO"/>
+                    </w:rPr>
+                    <m:t>H</m:t>
+                  </m:r>
+                  <m:d>
+                    <m:dPr>
+                      <m:ctrlPr>
+                        <w:rPr>
+                          <w:rFonts w:ascii="Cambria Math" w:hAnsi="Cambria Math"/>
+                          <w:i/>
+                          <w:iCs/>
+                          <w:lang w:val="es-CO"/>
+                        </w:rPr>
+                      </m:ctrlPr>
+                    </m:dPr>
+                    <m:e>
+                      <m:r>
+                        <w:rPr>
+                          <w:rFonts w:ascii="Cambria Math" w:hAnsi="Cambria Math"/>
+                          <w:lang w:val="es-CO"/>
+                        </w:rPr>
+                        <m:t>j</m:t>
+                      </m:r>
+                      <m:r>
+                        <w:rPr>
+                          <w:rFonts w:ascii="Cambria Math" w:eastAsiaTheme="minorEastAsia" w:hAnsi="Cambria Math"/>
+                          <w:lang w:val="es-CO"/>
+                        </w:rPr>
+                        <m:t>∞</m:t>
+                      </m:r>
+                    </m:e>
+                  </m:d>
+                  <m:ctrlPr>
+                    <w:rPr>
+                      <w:rFonts w:ascii="Cambria Math" w:hAnsi="Cambria Math"/>
+                      <w:i/>
+                      <w:iCs/>
+                      <w:lang w:val="es-CO"/>
+                    </w:rPr>
+                  </m:ctrlPr>
+                </m:e>
+              </m:d>
+            </m:e>
+            <m:sub>
+              <m:r>
+                <w:rPr>
+                  <w:rFonts w:ascii="Cambria Math" w:hAnsi="Cambria Math"/>
+                  <w:lang w:val="es-CO"/>
+                </w:rPr>
+                <m:t>dB</m:t>
+              </m:r>
+            </m:sub>
+          </m:sSub>
+          <m:r>
+            <w:rPr>
+              <w:rFonts w:ascii="Cambria Math" w:hAnsi="Cambria Math"/>
+              <w:lang w:val="es-CO"/>
+            </w:rPr>
+            <m:t>=20Log</m:t>
+          </m:r>
+          <m:d>
+            <m:dPr>
+              <m:ctrlPr>
+                <w:rPr>
+                  <w:rFonts w:ascii="Cambria Math" w:hAnsi="Cambria Math"/>
+                  <w:i/>
+                  <w:lang w:val="es-CO"/>
+                </w:rPr>
+              </m:ctrlPr>
+            </m:dPr>
+            <m:e>
+              <m:rad>
+                <m:radPr>
+                  <m:degHide m:val="1"/>
+                  <m:ctrlPr>
+                    <w:rPr>
+                      <w:rFonts w:ascii="Cambria Math" w:eastAsiaTheme="minorEastAsia" w:hAnsi="Cambria Math"/>
+                      <w:i/>
+                      <w:iCs/>
+                      <w:lang w:val="es-CO"/>
+                    </w:rPr>
+                  </m:ctrlPr>
+                </m:radPr>
+                <m:deg/>
+                <m:e>
+                  <m:sSup>
+                    <m:sSupPr>
+                      <m:ctrlPr>
+                        <w:rPr>
+                          <w:rFonts w:ascii="Cambria Math" w:eastAsiaTheme="minorEastAsia" w:hAnsi="Cambria Math"/>
+                          <w:i/>
+                          <w:lang w:val="es-CO"/>
+                        </w:rPr>
+                      </m:ctrlPr>
+                    </m:sSupPr>
+                    <m:e>
+                      <m:r>
+                        <w:rPr>
+                          <w:rFonts w:ascii="Cambria Math" w:eastAsiaTheme="minorEastAsia" w:hAnsi="Cambria Math"/>
+                          <w:lang w:val="es-CO"/>
+                        </w:rPr>
+                        <m:t>∞</m:t>
+                      </m:r>
+                    </m:e>
+                    <m:sup>
+                      <m:r>
+                        <w:rPr>
+                          <w:rFonts w:ascii="Cambria Math" w:eastAsiaTheme="minorEastAsia" w:hAnsi="Cambria Math"/>
+                          <w:lang w:val="es-CO"/>
+                        </w:rPr>
+                        <m:t>2</m:t>
+                      </m:r>
+                    </m:sup>
+                  </m:sSup>
+                  <m:r>
+                    <w:rPr>
+                      <w:rFonts w:ascii="Cambria Math" w:eastAsiaTheme="minorEastAsia" w:hAnsi="Cambria Math"/>
+                      <w:lang w:val="es-CO"/>
+                    </w:rPr>
+                    <m:t>+</m:t>
+                  </m:r>
+                  <m:sSup>
+                    <m:sSupPr>
+                      <m:ctrlPr>
+                        <w:rPr>
+                          <w:rFonts w:ascii="Cambria Math" w:eastAsiaTheme="minorEastAsia" w:hAnsi="Cambria Math"/>
+                          <w:i/>
+                          <w:lang w:val="es-CO"/>
+                        </w:rPr>
+                      </m:ctrlPr>
+                    </m:sSupPr>
+                    <m:e>
+                      <m:r>
+                        <w:rPr>
+                          <w:rFonts w:ascii="Cambria Math" w:eastAsiaTheme="minorEastAsia" w:hAnsi="Cambria Math"/>
+                          <w:lang w:val="es-CO"/>
+                        </w:rPr>
+                        <m:t>c</m:t>
+                      </m:r>
+                    </m:e>
+                    <m:sup>
+                      <m:r>
+                        <w:rPr>
+                          <w:rFonts w:ascii="Cambria Math" w:eastAsiaTheme="minorEastAsia" w:hAnsi="Cambria Math"/>
+                          <w:lang w:val="es-CO"/>
+                        </w:rPr>
+                        <m:t>2</m:t>
+                      </m:r>
+                    </m:sup>
+                  </m:sSup>
+                </m:e>
+              </m:rad>
+            </m:e>
+          </m:d>
+          <m:r>
+            <w:rPr>
+              <w:rFonts w:ascii="Cambria Math" w:hAnsi="Cambria Math"/>
+              <w:lang w:val="es-CO"/>
+            </w:rPr>
+            <m:t>-20Log</m:t>
+          </m:r>
+          <m:d>
+            <m:dPr>
+              <m:ctrlPr>
+                <w:rPr>
+                  <w:rFonts w:ascii="Cambria Math" w:hAnsi="Cambria Math"/>
+                  <w:i/>
+                  <w:lang w:val="es-CO"/>
+                </w:rPr>
+              </m:ctrlPr>
+            </m:dPr>
+            <m:e>
+              <m:d>
+                <m:dPr>
+                  <m:begChr m:val="|"/>
+                  <m:endChr m:val="|"/>
+                  <m:ctrlPr>
+                    <w:rPr>
+                      <w:rFonts w:ascii="Cambria Math" w:eastAsiaTheme="minorEastAsia" w:hAnsi="Cambria Math"/>
+                      <w:i/>
+                      <w:lang w:val="es-CO"/>
+                    </w:rPr>
+                  </m:ctrlPr>
+                </m:dPr>
+                <m:e>
+                  <m:r>
+                    <w:rPr>
+                      <w:rFonts w:ascii="Cambria Math" w:eastAsiaTheme="minorEastAsia" w:hAnsi="Cambria Math"/>
+                      <w:lang w:val="es-CO"/>
+                    </w:rPr>
+                    <m:t>c</m:t>
+                  </m:r>
+                </m:e>
+              </m:d>
+            </m:e>
+          </m:d>
+          <m:r>
+            <w:rPr>
+              <w:rFonts w:ascii="Cambria Math" w:hAnsi="Cambria Math"/>
+              <w:lang w:val="es-CO"/>
+            </w:rPr>
+            <m:t>=20Log</m:t>
+          </m:r>
+          <m:d>
+            <m:dPr>
+              <m:ctrlPr>
+                <w:rPr>
+                  <w:rFonts w:ascii="Cambria Math" w:hAnsi="Cambria Math"/>
+                  <w:i/>
+                  <w:lang w:val="es-CO"/>
+                </w:rPr>
+              </m:ctrlPr>
+            </m:dPr>
+            <m:e>
+              <m:r>
+                <w:rPr>
+                  <w:rFonts w:ascii="Cambria Math" w:eastAsiaTheme="minorEastAsia" w:hAnsi="Cambria Math"/>
+                  <w:lang w:val="es-CO"/>
+                </w:rPr>
+                <m:t>ω</m:t>
+              </m:r>
+            </m:e>
+          </m:d>
+        </m:oMath>
+      </m:oMathPara>
     </w:p>
     <w:p>
       <w:pPr>

</xml_diff>